<commit_message>
Behoefte analyse (v0.2) Inleiding (v0.1) gemaakt.
</commit_message>
<xml_diff>
--- a/documents/BehoefteAnalyse/BehoefteAnalyse.docx
+++ b/documents/BehoefteAnalyse/BehoefteAnalyse.docx
@@ -2034,32 +2034,204 @@
       <w:r>
         <w:br w:type="page"/>
       </w:r>
-      <w:bookmarkStart w:id="2" w:name="_GoBack"/>
-      <w:bookmarkEnd w:id="2"/>
     </w:p>
     <w:p>
       <w:pPr>
         <w:pStyle w:val="Kop1"/>
       </w:pPr>
-      <w:bookmarkStart w:id="3" w:name="_Toc508349025"/>
       <w:r>
         <w:lastRenderedPageBreak/>
-        <w:t>Voorwoord</w:t>
+        <w:t>Inleiding</w:t>
       </w:r>
-      <w:bookmarkEnd w:id="3"/>
     </w:p>
     <w:p/>
-    <w:p/>
+    <w:p>
+      <w:r>
+        <w:t xml:space="preserve">In dit document analyseren wij doormiddel van het gehouden interview, de behoeftes van de klant. </w:t>
+      </w:r>
+    </w:p>
+    <w:p>
+      <w:r>
+        <w:t xml:space="preserve">In negen sub-onderwerpen worden alle behoeftes geanalyseerd op een nette en duidelijke manier. Deze negen </w:t>
+      </w:r>
+      <w:r>
+        <w:t>onderwerpen</w:t>
+      </w:r>
+      <w:r>
+        <w:t xml:space="preserve"> zijn: </w:t>
+      </w:r>
+    </w:p>
     <w:p>
       <w:pPr>
+        <w:pStyle w:val="Lijstalinea"/>
+        <w:numPr>
+          <w:ilvl w:val="0"/>
+          <w:numId w:val="2"/>
+        </w:numPr>
+      </w:pPr>
+      <w:r>
         <w:rPr>
-          <w:caps/>
-          <w:color w:val="FFFFFF" w:themeColor="background1"/>
-          <w:spacing w:val="15"/>
-          <w:sz w:val="40"/>
-          <w:szCs w:val="44"/>
+          <w:b/>
         </w:rPr>
+        <w:t>Kern</w:t>
+      </w:r>
+      <w:r>
+        <w:t>: Een kort, maar krachtige samenvatting van het project.</w:t>
+      </w:r>
+    </w:p>
+    <w:p>
+      <w:pPr>
+        <w:pStyle w:val="Lijstalinea"/>
+        <w:numPr>
+          <w:ilvl w:val="0"/>
+          <w:numId w:val="2"/>
+        </w:numPr>
       </w:pPr>
+      <w:r>
+        <w:rPr>
+          <w:b/>
+        </w:rPr>
+        <w:t>A</w:t>
+      </w:r>
+      <w:r>
+        <w:rPr>
+          <w:b/>
+        </w:rPr>
+        <w:t>anleiding:</w:t>
+      </w:r>
+      <w:r>
+        <w:t xml:space="preserve"> Waarom wilt de klant dit?</w:t>
+      </w:r>
+    </w:p>
+    <w:p>
+      <w:pPr>
+        <w:pStyle w:val="Lijstalinea"/>
+        <w:numPr>
+          <w:ilvl w:val="0"/>
+          <w:numId w:val="2"/>
+        </w:numPr>
+      </w:pPr>
+      <w:r>
+        <w:rPr>
+          <w:b/>
+        </w:rPr>
+        <w:t>Algemene beschrijving:</w:t>
+      </w:r>
+      <w:r>
+        <w:t xml:space="preserve"> Welke pagina’s en met wat voor inhoud de applicatie moet bevatten. </w:t>
+      </w:r>
+    </w:p>
+    <w:p>
+      <w:pPr>
+        <w:pStyle w:val="Lijstalinea"/>
+        <w:numPr>
+          <w:ilvl w:val="0"/>
+          <w:numId w:val="2"/>
+        </w:numPr>
+      </w:pPr>
+      <w:r>
+        <w:rPr>
+          <w:b/>
+        </w:rPr>
+        <w:t>Doelen</w:t>
+      </w:r>
+      <w:r>
+        <w:t>: Wat moet de applicatie volgens de klant bereiken?</w:t>
+      </w:r>
+    </w:p>
+    <w:p>
+      <w:pPr>
+        <w:pStyle w:val="Lijstalinea"/>
+        <w:numPr>
+          <w:ilvl w:val="0"/>
+          <w:numId w:val="2"/>
+        </w:numPr>
+      </w:pPr>
+      <w:r>
+        <w:rPr>
+          <w:b/>
+        </w:rPr>
+        <w:t>Doelgroepen</w:t>
+      </w:r>
+      <w:r>
+        <w:t>: Wat voor soort mensen moet de applicatie bereiken?</w:t>
+      </w:r>
+    </w:p>
+    <w:p>
+      <w:pPr>
+        <w:pStyle w:val="Lijstalinea"/>
+        <w:numPr>
+          <w:ilvl w:val="0"/>
+          <w:numId w:val="2"/>
+        </w:numPr>
+      </w:pPr>
+      <w:r>
+        <w:rPr>
+          <w:b/>
+        </w:rPr>
+        <w:t>Vormgeving</w:t>
+      </w:r>
+      <w:r>
+        <w:t>: Hoe moet de applicatie eruit komen te zien (Denk aan: Kleuren, logo, grote van de teksten, etc.)</w:t>
+      </w:r>
+    </w:p>
+    <w:p>
+      <w:pPr>
+        <w:pStyle w:val="Lijstalinea"/>
+        <w:numPr>
+          <w:ilvl w:val="0"/>
+          <w:numId w:val="2"/>
+        </w:numPr>
+      </w:pPr>
+      <w:r>
+        <w:rPr>
+          <w:b/>
+        </w:rPr>
+        <w:t>Informatie</w:t>
+      </w:r>
+      <w:r>
+        <w:t>: Wat voor informatie (content) moet de website bevatten?</w:t>
+      </w:r>
+    </w:p>
+    <w:p>
+      <w:pPr>
+        <w:pStyle w:val="Lijstalinea"/>
+        <w:numPr>
+          <w:ilvl w:val="0"/>
+          <w:numId w:val="2"/>
+        </w:numPr>
+      </w:pPr>
+      <w:r>
+        <w:rPr>
+          <w:b/>
+        </w:rPr>
+        <w:t>Interactie</w:t>
+      </w:r>
+      <w:r>
+        <w:t>: Wat moet elke soort gebruiker kunnen doen? (Functionaliteiten per gebruiker)</w:t>
+      </w:r>
+    </w:p>
+    <w:p>
+      <w:pPr>
+        <w:pStyle w:val="Lijstalinea"/>
+        <w:numPr>
+          <w:ilvl w:val="0"/>
+          <w:numId w:val="2"/>
+        </w:numPr>
+      </w:pPr>
+      <w:r>
+        <w:rPr>
+          <w:b/>
+        </w:rPr>
+        <w:t>Slot</w:t>
+      </w:r>
+      <w:r>
+        <w:t>: Alle overige informatie.</w:t>
+      </w:r>
+    </w:p>
+    <w:p>
+      <w:bookmarkStart w:id="1" w:name="_GoBack"/>
+      <w:bookmarkEnd w:id="1"/>
       <w:r>
         <w:br w:type="page"/>
       </w:r>
@@ -2068,12 +2240,12 @@
       <w:pPr>
         <w:pStyle w:val="Kop1"/>
       </w:pPr>
-      <w:bookmarkStart w:id="4" w:name="_Toc508349026"/>
+      <w:bookmarkStart w:id="2" w:name="_Toc508349026"/>
       <w:r>
         <w:lastRenderedPageBreak/>
         <w:t>behoefte analyse</w:t>
       </w:r>
-      <w:bookmarkEnd w:id="4"/>
+      <w:bookmarkEnd w:id="2"/>
     </w:p>
     <w:p/>
     <w:p/>
@@ -2086,12 +2258,12 @@
       <w:pPr>
         <w:pStyle w:val="Kop1"/>
       </w:pPr>
-      <w:bookmarkStart w:id="5" w:name="_Toc508349027"/>
+      <w:bookmarkStart w:id="3" w:name="_Toc508349027"/>
       <w:r>
         <w:lastRenderedPageBreak/>
         <w:t>Tot slot</w:t>
       </w:r>
-      <w:bookmarkEnd w:id="5"/>
+      <w:bookmarkEnd w:id="3"/>
     </w:p>
     <w:p/>
     <w:sectPr>
@@ -2635,8 +2807,123 @@
       </w:pPr>
     </w:lvl>
   </w:abstractNum>
+  <w:abstractNum w:abstractNumId="1" w15:restartNumberingAfterBreak="0">
+    <w:nsid w:val="72C005BB"/>
+    <w:multiLevelType w:val="hybridMultilevel"/>
+    <w:tmpl w:val="28FA81AE"/>
+    <w:lvl w:ilvl="0" w:tplc="8C4A72C4">
+      <w:numFmt w:val="bullet"/>
+      <w:lvlText w:val="-"/>
+      <w:lvlJc w:val="left"/>
+      <w:pPr>
+        <w:ind w:left="720" w:hanging="360"/>
+      </w:pPr>
+      <w:rPr>
+        <w:rFonts w:ascii="Calibri" w:eastAsiaTheme="minorEastAsia" w:hAnsi="Calibri" w:cs="Calibri" w:hint="default"/>
+      </w:rPr>
+    </w:lvl>
+    <w:lvl w:ilvl="1" w:tplc="04130003" w:tentative="1">
+      <w:start w:val="1"/>
+      <w:numFmt w:val="bullet"/>
+      <w:lvlText w:val="o"/>
+      <w:lvlJc w:val="left"/>
+      <w:pPr>
+        <w:ind w:left="1440" w:hanging="360"/>
+      </w:pPr>
+      <w:rPr>
+        <w:rFonts w:ascii="Courier New" w:hAnsi="Courier New" w:cs="Courier New" w:hint="default"/>
+      </w:rPr>
+    </w:lvl>
+    <w:lvl w:ilvl="2" w:tplc="04130005" w:tentative="1">
+      <w:start w:val="1"/>
+      <w:numFmt w:val="bullet"/>
+      <w:lvlText w:val=""/>
+      <w:lvlJc w:val="left"/>
+      <w:pPr>
+        <w:ind w:left="2160" w:hanging="360"/>
+      </w:pPr>
+      <w:rPr>
+        <w:rFonts w:ascii="Wingdings" w:hAnsi="Wingdings" w:hint="default"/>
+      </w:rPr>
+    </w:lvl>
+    <w:lvl w:ilvl="3" w:tplc="04130001" w:tentative="1">
+      <w:start w:val="1"/>
+      <w:numFmt w:val="bullet"/>
+      <w:lvlText w:val=""/>
+      <w:lvlJc w:val="left"/>
+      <w:pPr>
+        <w:ind w:left="2880" w:hanging="360"/>
+      </w:pPr>
+      <w:rPr>
+        <w:rFonts w:ascii="Symbol" w:hAnsi="Symbol" w:hint="default"/>
+      </w:rPr>
+    </w:lvl>
+    <w:lvl w:ilvl="4" w:tplc="04130003" w:tentative="1">
+      <w:start w:val="1"/>
+      <w:numFmt w:val="bullet"/>
+      <w:lvlText w:val="o"/>
+      <w:lvlJc w:val="left"/>
+      <w:pPr>
+        <w:ind w:left="3600" w:hanging="360"/>
+      </w:pPr>
+      <w:rPr>
+        <w:rFonts w:ascii="Courier New" w:hAnsi="Courier New" w:cs="Courier New" w:hint="default"/>
+      </w:rPr>
+    </w:lvl>
+    <w:lvl w:ilvl="5" w:tplc="04130005" w:tentative="1">
+      <w:start w:val="1"/>
+      <w:numFmt w:val="bullet"/>
+      <w:lvlText w:val=""/>
+      <w:lvlJc w:val="left"/>
+      <w:pPr>
+        <w:ind w:left="4320" w:hanging="360"/>
+      </w:pPr>
+      <w:rPr>
+        <w:rFonts w:ascii="Wingdings" w:hAnsi="Wingdings" w:hint="default"/>
+      </w:rPr>
+    </w:lvl>
+    <w:lvl w:ilvl="6" w:tplc="04130001" w:tentative="1">
+      <w:start w:val="1"/>
+      <w:numFmt w:val="bullet"/>
+      <w:lvlText w:val=""/>
+      <w:lvlJc w:val="left"/>
+      <w:pPr>
+        <w:ind w:left="5040" w:hanging="360"/>
+      </w:pPr>
+      <w:rPr>
+        <w:rFonts w:ascii="Symbol" w:hAnsi="Symbol" w:hint="default"/>
+      </w:rPr>
+    </w:lvl>
+    <w:lvl w:ilvl="7" w:tplc="04130003" w:tentative="1">
+      <w:start w:val="1"/>
+      <w:numFmt w:val="bullet"/>
+      <w:lvlText w:val="o"/>
+      <w:lvlJc w:val="left"/>
+      <w:pPr>
+        <w:ind w:left="5760" w:hanging="360"/>
+      </w:pPr>
+      <w:rPr>
+        <w:rFonts w:ascii="Courier New" w:hAnsi="Courier New" w:cs="Courier New" w:hint="default"/>
+      </w:rPr>
+    </w:lvl>
+    <w:lvl w:ilvl="8" w:tplc="04130005" w:tentative="1">
+      <w:start w:val="1"/>
+      <w:numFmt w:val="bullet"/>
+      <w:lvlText w:val=""/>
+      <w:lvlJc w:val="left"/>
+      <w:pPr>
+        <w:ind w:left="6480" w:hanging="360"/>
+      </w:pPr>
+      <w:rPr>
+        <w:rFonts w:ascii="Wingdings" w:hAnsi="Wingdings" w:hint="default"/>
+      </w:rPr>
+    </w:lvl>
+  </w:abstractNum>
   <w:num w:numId="1">
     <w:abstractNumId w:val="0"/>
+  </w:num>
+  <w:num w:numId="2">
+    <w:abstractNumId w:val="1"/>
   </w:num>
 </w:numbering>
 </file>
@@ -4509,7 +4796,7 @@
 </file>
 
 <file path=customXml/itemProps2.xml><?xml version="1.0" encoding="utf-8"?>
-<ds:datastoreItem xmlns:ds="http://schemas.openxmlformats.org/officeDocument/2006/customXml" ds:itemID="{1A4DC55E-8F20-411B-9900-9CC867849F7E}">
+<ds:datastoreItem xmlns:ds="http://schemas.openxmlformats.org/officeDocument/2006/customXml" ds:itemID="{1A82DF43-72DC-4E4B-A710-7035FE41F633}">
   <ds:schemaRefs>
     <ds:schemaRef ds:uri="http://schemas.openxmlformats.org/officeDocument/2006/bibliography"/>
   </ds:schemaRefs>

</xml_diff>

<commit_message>
Behoefte Analyse v0.4 (klaar?)
</commit_message>
<xml_diff>
--- a/documents/BehoefteAnalyse/BehoefteAnalyse.docx
+++ b/documents/BehoefteAnalyse/BehoefteAnalyse.docx
@@ -1814,7 +1814,7 @@
             </w:rPr>
             <w:fldChar w:fldCharType="separate"/>
           </w:r>
-          <w:hyperlink w:anchor="_Toc508352457" w:history="1">
+          <w:hyperlink w:anchor="_Toc508358655" w:history="1">
             <w:r>
               <w:rPr>
                 <w:rStyle w:val="Hyperlink"/>
@@ -1841,7 +1841,7 @@
                 <w:noProof/>
                 <w:webHidden/>
               </w:rPr>
-              <w:instrText xml:space="preserve"> PAGEREF _Toc508352457 \h </w:instrText>
+              <w:instrText xml:space="preserve"> PAGEREF _Toc508358655 \h </w:instrText>
             </w:r>
             <w:r>
               <w:rPr>
@@ -1888,7 +1888,7 @@
               <w:szCs w:val="22"/>
             </w:rPr>
           </w:pPr>
-          <w:hyperlink w:anchor="_Toc508352458" w:history="1">
+          <w:hyperlink w:anchor="_Toc508358656" w:history="1">
             <w:r>
               <w:rPr>
                 <w:rStyle w:val="Hyperlink"/>
@@ -1915,7 +1915,7 @@
                 <w:noProof/>
                 <w:webHidden/>
               </w:rPr>
-              <w:instrText xml:space="preserve"> PAGEREF _Toc508352458 \h </w:instrText>
+              <w:instrText xml:space="preserve"> PAGEREF _Toc508358656 \h </w:instrText>
             </w:r>
             <w:r>
               <w:rPr>
@@ -1960,7 +1960,7 @@
               <w:szCs w:val="22"/>
             </w:rPr>
           </w:pPr>
-          <w:hyperlink w:anchor="_Toc508352459" w:history="1">
+          <w:hyperlink w:anchor="_Toc508358657" w:history="1">
             <w:r>
               <w:rPr>
                 <w:rStyle w:val="Hyperlink"/>
@@ -1987,7 +1987,7 @@
                 <w:noProof/>
                 <w:webHidden/>
               </w:rPr>
-              <w:instrText xml:space="preserve"> PAGEREF _Toc508352459 \h </w:instrText>
+              <w:instrText xml:space="preserve"> PAGEREF _Toc508358657 \h </w:instrText>
             </w:r>
             <w:r>
               <w:rPr>
@@ -2032,7 +2032,7 @@
               <w:szCs w:val="22"/>
             </w:rPr>
           </w:pPr>
-          <w:hyperlink w:anchor="_Toc508352460" w:history="1">
+          <w:hyperlink w:anchor="_Toc508358658" w:history="1">
             <w:r>
               <w:rPr>
                 <w:rStyle w:val="Hyperlink"/>
@@ -2059,7 +2059,7 @@
                 <w:noProof/>
                 <w:webHidden/>
               </w:rPr>
-              <w:instrText xml:space="preserve"> PAGEREF _Toc508352460 \h </w:instrText>
+              <w:instrText xml:space="preserve"> PAGEREF _Toc508358658 \h </w:instrText>
             </w:r>
             <w:r>
               <w:rPr>
@@ -2104,7 +2104,7 @@
               <w:szCs w:val="22"/>
             </w:rPr>
           </w:pPr>
-          <w:hyperlink w:anchor="_Toc508352461" w:history="1">
+          <w:hyperlink w:anchor="_Toc508358659" w:history="1">
             <w:r>
               <w:rPr>
                 <w:rStyle w:val="Hyperlink"/>
@@ -2131,7 +2131,7 @@
                 <w:noProof/>
                 <w:webHidden/>
               </w:rPr>
-              <w:instrText xml:space="preserve"> PAGEREF _Toc508352461 \h </w:instrText>
+              <w:instrText xml:space="preserve"> PAGEREF _Toc508358659 \h </w:instrText>
             </w:r>
             <w:r>
               <w:rPr>
@@ -2176,7 +2176,7 @@
               <w:szCs w:val="22"/>
             </w:rPr>
           </w:pPr>
-          <w:hyperlink w:anchor="_Toc508352462" w:history="1">
+          <w:hyperlink w:anchor="_Toc508358660" w:history="1">
             <w:r>
               <w:rPr>
                 <w:rStyle w:val="Hyperlink"/>
@@ -2203,7 +2203,7 @@
                 <w:noProof/>
                 <w:webHidden/>
               </w:rPr>
-              <w:instrText xml:space="preserve"> PAGEREF _Toc508352462 \h </w:instrText>
+              <w:instrText xml:space="preserve"> PAGEREF _Toc508358660 \h </w:instrText>
             </w:r>
             <w:r>
               <w:rPr>
@@ -2236,27 +2236,25 @@
         </w:p>
         <w:p>
           <w:pPr>
-            <w:pStyle w:val="Inhopg1"/>
+            <w:pStyle w:val="Inhopg2"/>
             <w:tabs>
               <w:tab w:val="right" w:leader="dot" w:pos="9062"/>
             </w:tabs>
             <w:rPr>
               <w:rFonts w:cstheme="minorBidi"/>
-              <w:b w:val="0"/>
-              <w:bCs w:val="0"/>
-              <w:caps w:val="0"/>
+              <w:smallCaps w:val="0"/>
               <w:noProof/>
               <w:sz w:val="22"/>
               <w:szCs w:val="22"/>
             </w:rPr>
           </w:pPr>
-          <w:hyperlink w:anchor="_Toc508352463" w:history="1">
+          <w:hyperlink w:anchor="_Toc508358661" w:history="1">
             <w:r>
               <w:rPr>
                 <w:rStyle w:val="Hyperlink"/>
                 <w:noProof/>
               </w:rPr>
-              <w:t>Tot slot</w:t>
+              <w:t>Doelgroepen</w:t>
             </w:r>
             <w:r>
               <w:rPr>
@@ -2277,7 +2275,295 @@
                 <w:noProof/>
                 <w:webHidden/>
               </w:rPr>
-              <w:instrText xml:space="preserve"> PAGEREF _Toc508352463 \h </w:instrText>
+              <w:instrText xml:space="preserve"> PAGEREF _Toc508358661 \h </w:instrText>
+            </w:r>
+            <w:r>
+              <w:rPr>
+                <w:noProof/>
+                <w:webHidden/>
+              </w:rPr>
+            </w:r>
+            <w:r>
+              <w:rPr>
+                <w:noProof/>
+                <w:webHidden/>
+              </w:rPr>
+              <w:fldChar w:fldCharType="separate"/>
+            </w:r>
+            <w:r>
+              <w:rPr>
+                <w:noProof/>
+                <w:webHidden/>
+              </w:rPr>
+              <w:t>4</w:t>
+            </w:r>
+            <w:r>
+              <w:rPr>
+                <w:noProof/>
+                <w:webHidden/>
+              </w:rPr>
+              <w:fldChar w:fldCharType="end"/>
+            </w:r>
+          </w:hyperlink>
+        </w:p>
+        <w:p>
+          <w:pPr>
+            <w:pStyle w:val="Inhopg2"/>
+            <w:tabs>
+              <w:tab w:val="right" w:leader="dot" w:pos="9062"/>
+            </w:tabs>
+            <w:rPr>
+              <w:rFonts w:cstheme="minorBidi"/>
+              <w:smallCaps w:val="0"/>
+              <w:noProof/>
+              <w:sz w:val="22"/>
+              <w:szCs w:val="22"/>
+            </w:rPr>
+          </w:pPr>
+          <w:hyperlink w:anchor="_Toc508358662" w:history="1">
+            <w:r>
+              <w:rPr>
+                <w:rStyle w:val="Hyperlink"/>
+                <w:noProof/>
+              </w:rPr>
+              <w:t>vormgeving</w:t>
+            </w:r>
+            <w:r>
+              <w:rPr>
+                <w:noProof/>
+                <w:webHidden/>
+              </w:rPr>
+              <w:tab/>
+            </w:r>
+            <w:r>
+              <w:rPr>
+                <w:noProof/>
+                <w:webHidden/>
+              </w:rPr>
+              <w:fldChar w:fldCharType="begin"/>
+            </w:r>
+            <w:r>
+              <w:rPr>
+                <w:noProof/>
+                <w:webHidden/>
+              </w:rPr>
+              <w:instrText xml:space="preserve"> PAGEREF _Toc508358662 \h </w:instrText>
+            </w:r>
+            <w:r>
+              <w:rPr>
+                <w:noProof/>
+                <w:webHidden/>
+              </w:rPr>
+            </w:r>
+            <w:r>
+              <w:rPr>
+                <w:noProof/>
+                <w:webHidden/>
+              </w:rPr>
+              <w:fldChar w:fldCharType="separate"/>
+            </w:r>
+            <w:r>
+              <w:rPr>
+                <w:noProof/>
+                <w:webHidden/>
+              </w:rPr>
+              <w:t>4</w:t>
+            </w:r>
+            <w:r>
+              <w:rPr>
+                <w:noProof/>
+                <w:webHidden/>
+              </w:rPr>
+              <w:fldChar w:fldCharType="end"/>
+            </w:r>
+          </w:hyperlink>
+        </w:p>
+        <w:p>
+          <w:pPr>
+            <w:pStyle w:val="Inhopg2"/>
+            <w:tabs>
+              <w:tab w:val="right" w:leader="dot" w:pos="9062"/>
+            </w:tabs>
+            <w:rPr>
+              <w:rFonts w:cstheme="minorBidi"/>
+              <w:smallCaps w:val="0"/>
+              <w:noProof/>
+              <w:sz w:val="22"/>
+              <w:szCs w:val="22"/>
+            </w:rPr>
+          </w:pPr>
+          <w:hyperlink w:anchor="_Toc508358663" w:history="1">
+            <w:r>
+              <w:rPr>
+                <w:rStyle w:val="Hyperlink"/>
+                <w:noProof/>
+              </w:rPr>
+              <w:t>informatie</w:t>
+            </w:r>
+            <w:r>
+              <w:rPr>
+                <w:noProof/>
+                <w:webHidden/>
+              </w:rPr>
+              <w:tab/>
+            </w:r>
+            <w:r>
+              <w:rPr>
+                <w:noProof/>
+                <w:webHidden/>
+              </w:rPr>
+              <w:fldChar w:fldCharType="begin"/>
+            </w:r>
+            <w:r>
+              <w:rPr>
+                <w:noProof/>
+                <w:webHidden/>
+              </w:rPr>
+              <w:instrText xml:space="preserve"> PAGEREF _Toc508358663 \h </w:instrText>
+            </w:r>
+            <w:r>
+              <w:rPr>
+                <w:noProof/>
+                <w:webHidden/>
+              </w:rPr>
+            </w:r>
+            <w:r>
+              <w:rPr>
+                <w:noProof/>
+                <w:webHidden/>
+              </w:rPr>
+              <w:fldChar w:fldCharType="separate"/>
+            </w:r>
+            <w:r>
+              <w:rPr>
+                <w:noProof/>
+                <w:webHidden/>
+              </w:rPr>
+              <w:t>4</w:t>
+            </w:r>
+            <w:r>
+              <w:rPr>
+                <w:noProof/>
+                <w:webHidden/>
+              </w:rPr>
+              <w:fldChar w:fldCharType="end"/>
+            </w:r>
+          </w:hyperlink>
+        </w:p>
+        <w:p>
+          <w:pPr>
+            <w:pStyle w:val="Inhopg2"/>
+            <w:tabs>
+              <w:tab w:val="right" w:leader="dot" w:pos="9062"/>
+            </w:tabs>
+            <w:rPr>
+              <w:rFonts w:cstheme="minorBidi"/>
+              <w:smallCaps w:val="0"/>
+              <w:noProof/>
+              <w:sz w:val="22"/>
+              <w:szCs w:val="22"/>
+            </w:rPr>
+          </w:pPr>
+          <w:hyperlink w:anchor="_Toc508358664" w:history="1">
+            <w:r>
+              <w:rPr>
+                <w:rStyle w:val="Hyperlink"/>
+                <w:noProof/>
+              </w:rPr>
+              <w:t>interactie</w:t>
+            </w:r>
+            <w:r>
+              <w:rPr>
+                <w:noProof/>
+                <w:webHidden/>
+              </w:rPr>
+              <w:tab/>
+            </w:r>
+            <w:r>
+              <w:rPr>
+                <w:noProof/>
+                <w:webHidden/>
+              </w:rPr>
+              <w:fldChar w:fldCharType="begin"/>
+            </w:r>
+            <w:r>
+              <w:rPr>
+                <w:noProof/>
+                <w:webHidden/>
+              </w:rPr>
+              <w:instrText xml:space="preserve"> PAGEREF _Toc508358664 \h </w:instrText>
+            </w:r>
+            <w:r>
+              <w:rPr>
+                <w:noProof/>
+                <w:webHidden/>
+              </w:rPr>
+            </w:r>
+            <w:r>
+              <w:rPr>
+                <w:noProof/>
+                <w:webHidden/>
+              </w:rPr>
+              <w:fldChar w:fldCharType="separate"/>
+            </w:r>
+            <w:r>
+              <w:rPr>
+                <w:noProof/>
+                <w:webHidden/>
+              </w:rPr>
+              <w:t>4</w:t>
+            </w:r>
+            <w:r>
+              <w:rPr>
+                <w:noProof/>
+                <w:webHidden/>
+              </w:rPr>
+              <w:fldChar w:fldCharType="end"/>
+            </w:r>
+          </w:hyperlink>
+        </w:p>
+        <w:p>
+          <w:pPr>
+            <w:pStyle w:val="Inhopg2"/>
+            <w:tabs>
+              <w:tab w:val="right" w:leader="dot" w:pos="9062"/>
+            </w:tabs>
+            <w:rPr>
+              <w:rFonts w:cstheme="minorBidi"/>
+              <w:smallCaps w:val="0"/>
+              <w:noProof/>
+              <w:sz w:val="22"/>
+              <w:szCs w:val="22"/>
+            </w:rPr>
+          </w:pPr>
+          <w:hyperlink w:anchor="_Toc508358665" w:history="1">
+            <w:r>
+              <w:rPr>
+                <w:rStyle w:val="Hyperlink"/>
+                <w:noProof/>
+              </w:rPr>
+              <w:t>slot</w:t>
+            </w:r>
+            <w:r>
+              <w:rPr>
+                <w:noProof/>
+                <w:webHidden/>
+              </w:rPr>
+              <w:tab/>
+            </w:r>
+            <w:r>
+              <w:rPr>
+                <w:noProof/>
+                <w:webHidden/>
+              </w:rPr>
+              <w:fldChar w:fldCharType="begin"/>
+            </w:r>
+            <w:r>
+              <w:rPr>
+                <w:noProof/>
+                <w:webHidden/>
+              </w:rPr>
+              <w:instrText xml:space="preserve"> PAGEREF _Toc508358665 \h </w:instrText>
             </w:r>
             <w:r>
               <w:rPr>
@@ -2325,17 +2611,19 @@
       <w:r>
         <w:br w:type="page"/>
       </w:r>
+      <w:bookmarkStart w:id="2" w:name="_GoBack"/>
+      <w:bookmarkEnd w:id="2"/>
     </w:p>
     <w:p>
       <w:pPr>
         <w:pStyle w:val="Kop1"/>
       </w:pPr>
-      <w:bookmarkStart w:id="2" w:name="_Toc508352457"/>
+      <w:bookmarkStart w:id="3" w:name="_Toc508358655"/>
       <w:r>
         <w:lastRenderedPageBreak/>
         <w:t>Inleiding</w:t>
       </w:r>
-      <w:bookmarkEnd w:id="2"/>
+      <w:bookmarkEnd w:id="3"/>
     </w:p>
     <w:p/>
     <w:p>
@@ -2531,23 +2819,23 @@
       <w:pPr>
         <w:pStyle w:val="Kop1"/>
       </w:pPr>
-      <w:bookmarkStart w:id="3" w:name="_Toc508352458"/>
+      <w:bookmarkStart w:id="4" w:name="_Toc508358656"/>
       <w:r>
         <w:lastRenderedPageBreak/>
         <w:t>behoefte analyse</w:t>
       </w:r>
-      <w:bookmarkEnd w:id="3"/>
+      <w:bookmarkEnd w:id="4"/>
     </w:p>
     <w:p/>
     <w:p>
       <w:pPr>
         <w:pStyle w:val="Kop2"/>
       </w:pPr>
-      <w:bookmarkStart w:id="4" w:name="_Toc508352459"/>
+      <w:bookmarkStart w:id="5" w:name="_Toc508358657"/>
       <w:r>
         <w:t>Kern</w:t>
       </w:r>
-      <w:bookmarkEnd w:id="4"/>
+      <w:bookmarkEnd w:id="5"/>
     </w:p>
     <w:p/>
     <w:p>
@@ -2568,11 +2856,11 @@
       <w:pPr>
         <w:pStyle w:val="Kop2"/>
       </w:pPr>
-      <w:bookmarkStart w:id="5" w:name="_Toc508352460"/>
+      <w:bookmarkStart w:id="6" w:name="_Toc508358658"/>
       <w:r>
         <w:t>Aanleiding</w:t>
       </w:r>
-      <w:bookmarkEnd w:id="5"/>
+      <w:bookmarkEnd w:id="6"/>
     </w:p>
     <w:p/>
     <w:p>
@@ -2593,11 +2881,11 @@
       <w:pPr>
         <w:pStyle w:val="Kop2"/>
       </w:pPr>
-      <w:bookmarkStart w:id="6" w:name="_Toc508352461"/>
+      <w:bookmarkStart w:id="7" w:name="_Toc508358659"/>
       <w:r>
         <w:t>Algemene beschrijving</w:t>
       </w:r>
-      <w:bookmarkEnd w:id="6"/>
+      <w:bookmarkEnd w:id="7"/>
     </w:p>
     <w:p/>
     <w:p>
@@ -2800,7 +3088,13 @@
         <w:t xml:space="preserve"> </w:t>
       </w:r>
       <w:r>
-        <w:t>Deze pagina bevat een lijst van contacten met de naam en een link naar het bijbehorende e-mail adres</w:t>
+        <w:t>Deze pagina bevat een lijst van contacten met de naam</w:t>
+      </w:r>
+      <w:r>
+        <w:t xml:space="preserve">, een </w:t>
+      </w:r>
+      <w:r>
+        <w:t>link naar het bijbehorende e-mail adres</w:t>
       </w:r>
       <w:r>
         <w:t xml:space="preserve"> en een link naar de website van het persoon</w:t>
@@ -2817,7 +3111,10 @@
         <w:pStyle w:val="Lijstalinea"/>
       </w:pPr>
       <w:r>
-        <w:t xml:space="preserve">Verder is er een stuk tekst over de routebeschrijving met een link. </w:t>
+        <w:t>Als laatst</w:t>
+      </w:r>
+      <w:r>
+        <w:t xml:space="preserve"> is er routebeschrijving. </w:t>
       </w:r>
     </w:p>
     <w:p>
@@ -2829,39 +3126,269 @@
       <w:pPr>
         <w:pStyle w:val="Kop2"/>
       </w:pPr>
-      <w:bookmarkStart w:id="7" w:name="_Toc508352462"/>
+      <w:bookmarkStart w:id="8" w:name="_Toc508358660"/>
       <w:r>
         <w:lastRenderedPageBreak/>
         <w:t>Doelen</w:t>
       </w:r>
-      <w:bookmarkEnd w:id="7"/>
-    </w:p>
-    <w:p>
-      <w:bookmarkStart w:id="8" w:name="_GoBack"/>
       <w:bookmarkEnd w:id="8"/>
     </w:p>
     <w:p/>
-    <w:p/>
-    <w:p/>
-    <w:p/>
+    <w:p>
+      <w:r>
+        <w:t>De klant heeft ons een aantal doelen gegeven</w:t>
+      </w:r>
+      <w:r>
+        <w:t xml:space="preserve"> voor de website.</w:t>
+      </w:r>
+    </w:p>
+    <w:p>
+      <w:r>
+        <w:t xml:space="preserve">De website moet de bezoekers het gevoel geven dat ze op </w:t>
+      </w:r>
+      <w:r>
+        <w:t>een</w:t>
+      </w:r>
+      <w:r>
+        <w:t xml:space="preserve"> website zitten van een parkvereniging. </w:t>
+      </w:r>
+      <w:r>
+        <w:t>Verder moet de website de bezoekers een moderne, nette</w:t>
+      </w:r>
+      <w:r>
+        <w:t xml:space="preserve"> en</w:t>
+      </w:r>
+      <w:r>
+        <w:t xml:space="preserve"> overzichtelijke indruk geven. </w:t>
+      </w:r>
+    </w:p>
+    <w:p>
+      <w:r>
+        <w:t>De website moet het makkelijker maken voor de beheerders om inhoud aan te passen, zonder dat ze in de broncode de inhoud hoeven aan te passen.</w:t>
+      </w:r>
+    </w:p>
+    <w:p>
+      <w:r>
+        <w:t xml:space="preserve">Verder moet de website voor iedereen beschikbaar zijn. </w:t>
+      </w:r>
+      <w:r>
+        <w:t xml:space="preserve">Omdat er weleens buitenlandse bezoekers komen naar </w:t>
+      </w:r>
+      <w:proofErr w:type="spellStart"/>
+      <w:r>
+        <w:t>Cronesteyn</w:t>
+      </w:r>
+      <w:proofErr w:type="spellEnd"/>
+      <w:r>
+        <w:t xml:space="preserve">, moet naast Nederlands, in ieder geval de optie worden gegeven voor Engels. De bezoekers van de website kunnen thuis zitten op hun computer, maar zijn vaak ook buiten in het park met hun mobiel. Dus moet de website beschikbaar zijn voor alle beeldscherm groottes. </w:t>
+      </w:r>
+    </w:p>
     <w:p/>
     <w:p>
-      <w:r>
-        <w:br w:type="page"/>
+      <w:pPr>
+        <w:pStyle w:val="Kop2"/>
+      </w:pPr>
+      <w:bookmarkStart w:id="9" w:name="_Toc508358661"/>
+      <w:r>
+        <w:t>Doelgroepen</w:t>
+      </w:r>
+      <w:bookmarkEnd w:id="9"/>
+    </w:p>
+    <w:p/>
+    <w:p>
+      <w:r>
+        <w:t xml:space="preserve">Door de verschillende activiteiten en de vogelwerkgroep zijn er veel verschillende mensen </w:t>
+      </w:r>
+      <w:r>
+        <w:t>die de website bezoeken.</w:t>
+      </w:r>
+      <w:r>
+        <w:t xml:space="preserve"> Om deze rede moet de website alle doelgroepen</w:t>
+      </w:r>
+      <w:r>
+        <w:t xml:space="preserve"> aanspreken</w:t>
+      </w:r>
+      <w:r>
+        <w:t>: van jong tot oud.</w:t>
+      </w:r>
+    </w:p>
+    <w:p/>
+    <w:p>
+      <w:pPr>
+        <w:pStyle w:val="Kop2"/>
+      </w:pPr>
+      <w:bookmarkStart w:id="10" w:name="_Toc508358662"/>
+      <w:r>
+        <w:t>vormgeving</w:t>
+      </w:r>
+      <w:bookmarkEnd w:id="10"/>
+    </w:p>
+    <w:p/>
+    <w:p>
+      <w:r>
+        <w:t xml:space="preserve">Omdat de website de bezoekers het gevoel moeten geven van een parkvereniging, moet de stijl van website de natuur benadrukken. Dit moeten wij voornamelijk doen doormiddel van de kleur groen. De rest van </w:t>
+      </w:r>
+      <w:r>
+        <w:t>de vormgeving</w:t>
+      </w:r>
+      <w:r>
+        <w:t xml:space="preserve"> (lettertype, font, etc.)</w:t>
+      </w:r>
+      <w:r>
+        <w:t xml:space="preserve"> </w:t>
+      </w:r>
+      <w:r>
+        <w:t xml:space="preserve">moeten wij zelf bepalen. Ook het logo moeten wij zelf ontwikkelen. </w:t>
+      </w:r>
+    </w:p>
+    <w:p>
+      <w:r>
+        <w:t xml:space="preserve">De vormgeving moet modern, netjes, maar ook leuk zijn met de focus op natuur. </w:t>
+      </w:r>
+    </w:p>
+    <w:p/>
+    <w:p>
+      <w:pPr>
+        <w:pStyle w:val="Kop2"/>
+      </w:pPr>
+      <w:bookmarkStart w:id="11" w:name="_Toc508358663"/>
+      <w:r>
+        <w:t>informatie</w:t>
+      </w:r>
+      <w:bookmarkEnd w:id="11"/>
+    </w:p>
+    <w:p/>
+    <w:p>
+      <w:r>
+        <w:t xml:space="preserve">De website bevat </w:t>
+      </w:r>
+      <w:r>
+        <w:t>voornamelijk teksten, afbeeldingen en links op elke pagina. Verder is er een slider</w:t>
+      </w:r>
+      <w:r>
+        <w:t xml:space="preserve">, waarvoor je flash </w:t>
+      </w:r>
+      <w:proofErr w:type="spellStart"/>
+      <w:r>
+        <w:t>player</w:t>
+      </w:r>
+      <w:proofErr w:type="spellEnd"/>
+      <w:r>
+        <w:t xml:space="preserve"> nodig hebt,</w:t>
+      </w:r>
+      <w:r>
+        <w:t xml:space="preserve"> van afbeeldingen op de </w:t>
+      </w:r>
+      <w:r>
+        <w:t>foto’s</w:t>
+      </w:r>
+      <w:r>
+        <w:t xml:space="preserve"> </w:t>
+      </w:r>
+      <w:r>
+        <w:t>pagina.</w:t>
+      </w:r>
+    </w:p>
+    <w:p/>
+    <w:p>
+      <w:pPr>
+        <w:pStyle w:val="Kop2"/>
+      </w:pPr>
+      <w:bookmarkStart w:id="12" w:name="_Toc508358664"/>
+      <w:r>
+        <w:t>interactie</w:t>
+      </w:r>
+      <w:bookmarkEnd w:id="12"/>
+    </w:p>
+    <w:p/>
+    <w:p>
+      <w:r>
+        <w:t xml:space="preserve">De website </w:t>
+      </w:r>
+      <w:r>
+        <w:t>moet drie soorten gebruikers hebben:</w:t>
       </w:r>
     </w:p>
     <w:p>
       <w:pPr>
-        <w:pStyle w:val="Kop1"/>
+        <w:pStyle w:val="Lijstalinea"/>
+        <w:numPr>
+          <w:ilvl w:val="0"/>
+          <w:numId w:val="2"/>
+        </w:numPr>
       </w:pPr>
-      <w:bookmarkStart w:id="9" w:name="_Toc508352463"/>
       <w:r>
         <w:lastRenderedPageBreak/>
-        <w:t>Tot slot</w:t>
-      </w:r>
-      <w:bookmarkEnd w:id="9"/>
+        <w:t>Administrator</w:t>
+      </w:r>
+      <w:r>
+        <w:t>:</w:t>
+      </w:r>
+      <w:r>
+        <w:t xml:space="preserve"> </w:t>
+      </w:r>
+      <w:r>
+        <w:t>Administrators kunnen in principe alles. Ze kunnen de accounts beheren en content aanpassen.</w:t>
+      </w:r>
+    </w:p>
+    <w:p>
+      <w:pPr>
+        <w:pStyle w:val="Lijstalinea"/>
+        <w:numPr>
+          <w:ilvl w:val="0"/>
+          <w:numId w:val="2"/>
+        </w:numPr>
+      </w:pPr>
+      <w:r>
+        <w:t>Content beheerder</w:t>
+      </w:r>
+      <w:r>
+        <w:t>:</w:t>
+      </w:r>
+      <w:r>
+        <w:t xml:space="preserve"> Content beheerders zijn in staat om in te loggen</w:t>
+      </w:r>
+      <w:r>
+        <w:t xml:space="preserve"> en om content aanpassen.</w:t>
+      </w:r>
+    </w:p>
+    <w:p>
+      <w:pPr>
+        <w:pStyle w:val="Lijstalinea"/>
+        <w:numPr>
+          <w:ilvl w:val="0"/>
+          <w:numId w:val="2"/>
+        </w:numPr>
+      </w:pPr>
+      <w:r>
+        <w:t>Normale</w:t>
+      </w:r>
+      <w:r>
+        <w:t xml:space="preserve"> bezoekers: Deze mensen kunnen alleen de website bezoeken en de pagina’s bekijken. Ze kunnen niet inloggen. </w:t>
+      </w:r>
     </w:p>
     <w:p/>
+    <w:p>
+      <w:pPr>
+        <w:pStyle w:val="Kop2"/>
+      </w:pPr>
+      <w:bookmarkStart w:id="13" w:name="_Toc508358665"/>
+      <w:r>
+        <w:t>slot</w:t>
+      </w:r>
+      <w:bookmarkEnd w:id="13"/>
+    </w:p>
+    <w:p/>
+    <w:p>
+      <w:r>
+        <w:t xml:space="preserve">De website moet rond eind mei af zijn en de offerte moeten wijzelf opstellen. </w:t>
+      </w:r>
+    </w:p>
+    <w:p>
+      <w:r>
+        <w:t xml:space="preserve">Er is geen sociale media dat geïmplementeerd hoeft te worden. </w:t>
+      </w:r>
+    </w:p>
     <w:sectPr>
       <w:headerReference w:type="default" r:id="rId9"/>
       <w:footerReference w:type="default" r:id="rId10"/>
@@ -3980,7 +4507,6 @@
     <w:next w:val="Standaard"/>
     <w:link w:val="Kop3Char"/>
     <w:uiPriority w:val="9"/>
-    <w:semiHidden/>
     <w:unhideWhenUsed/>
     <w:qFormat/>
     <w:rsid w:val="007F65CB"/>
@@ -4703,7 +5229,6 @@
     <w:basedOn w:val="Standaardalinea-lettertype"/>
     <w:link w:val="Kop3"/>
     <w:uiPriority w:val="9"/>
-    <w:semiHidden/>
     <w:rsid w:val="007F65CB"/>
     <w:rPr>
       <w:caps/>
@@ -5390,7 +5915,7 @@
 </file>
 
 <file path=customXml/itemProps2.xml><?xml version="1.0" encoding="utf-8"?>
-<ds:datastoreItem xmlns:ds="http://schemas.openxmlformats.org/officeDocument/2006/customXml" ds:itemID="{7EEEF928-1343-48A6-8546-F6FC5C780235}">
+<ds:datastoreItem xmlns:ds="http://schemas.openxmlformats.org/officeDocument/2006/customXml" ds:itemID="{9E66C81C-255C-4A82-82E2-56DBD6DC2DBD}">
   <ds:schemaRefs>
     <ds:schemaRef ds:uri="http://schemas.openxmlformats.org/officeDocument/2006/bibliography"/>
   </ds:schemaRefs>

</xml_diff>